<commit_message>
Mesh settings for DRIFT
Now it is possible to define the number of mesh point inside the drift
element by ading the third parameter
</commit_message>
<xml_diff>
--- a/docs.old/hellweg2d_interface_guide.docx
+++ b/docs.old/hellweg2d_interface_guide.docx
@@ -596,6 +596,13 @@
         </w:rPr>
         <w:t xml:space="preserve">; type of particles energy distribution (NORM for normal distribution, EQ for uniform distribution). </w:t>
       </w:r>
+    </w:p>
+    <w:p>
+      <w:pPr>
+        <w:rPr>
+          <w:sz w:val="22"/>
+        </w:rPr>
+      </w:pPr>
       <w:r>
         <w:rPr>
           <w:i/>
@@ -1029,16 +1036,33 @@
     <w:p>
       <w:pPr>
         <w:rPr>
-          <w:sz w:val="22"/>
-        </w:rPr>
-      </w:pPr>
-      <w:r>
-        <w:rPr>
-          <w:i/>
-          <w:iCs/>
-          <w:sz w:val="22"/>
-        </w:rPr>
-        <w:t xml:space="preserve">Ex. POWER 2.0 2856 Ex. COUPLER 4.5 5712 90 </w:t>
+          <w:i/>
+          <w:iCs/>
+          <w:sz w:val="22"/>
+        </w:rPr>
+      </w:pPr>
+      <w:r>
+        <w:rPr>
+          <w:i/>
+          <w:iCs/>
+          <w:sz w:val="22"/>
+        </w:rPr>
+        <w:t xml:space="preserve">Ex. POWER 2.0 2856 </w:t>
+      </w:r>
+    </w:p>
+    <w:p>
+      <w:pPr>
+        <w:rPr>
+          <w:sz w:val="22"/>
+        </w:rPr>
+      </w:pPr>
+      <w:r>
+        <w:rPr>
+          <w:i/>
+          <w:iCs/>
+          <w:sz w:val="22"/>
+        </w:rPr>
+        <w:t xml:space="preserve">Ex. COUPLER 4.5 5712 90 </w:t>
       </w:r>
     </w:p>
     <w:p>
@@ -1297,6 +1321,7 @@
           <w:sz w:val="22"/>
           <w:u w:val="single"/>
         </w:rPr>
+        <w:lastRenderedPageBreak/>
         <w:t>- CELL.</w:t>
       </w:r>
       <w:r>
@@ -1342,29 +1367,39 @@
         <w:rPr>
           <w:sz w:val="22"/>
         </w:rPr>
-        <w:t xml:space="preserve">]; </w:t>
-      </w:r>
-      <w:r>
-        <w:rPr>
-          <w:sz w:val="22"/>
-        </w:rPr>
-        <w:lastRenderedPageBreak/>
-        <w:t xml:space="preserve">normalized aperture radius a/λ (If last 2 parameters are not defined, program automatically recalculates it for DLS structure using tables. But in this case only modes π/2 and 2π/3 can be calculated) </w:t>
-      </w:r>
-    </w:p>
-    <w:p>
-      <w:pPr>
-        <w:rPr>
-          <w:sz w:val="22"/>
-        </w:rPr>
-      </w:pPr>
-      <w:r>
-        <w:rPr>
-          <w:i/>
-          <w:iCs/>
-          <w:sz w:val="22"/>
-        </w:rPr>
-        <w:t xml:space="preserve">Ex. CELL 120 0.999 380.0 0.01 0.12 Ex. CELL 90 0.8 200.0 </w:t>
+        <w:t xml:space="preserve">]; normalized aperture radius a/λ (If last 2 parameters are not defined, program automatically recalculates it for DLS structure using tables. But in this case only modes π/2 and 2π/3 can be calculated) </w:t>
+      </w:r>
+    </w:p>
+    <w:p>
+      <w:pPr>
+        <w:rPr>
+          <w:i/>
+          <w:iCs/>
+          <w:sz w:val="22"/>
+        </w:rPr>
+      </w:pPr>
+      <w:r>
+        <w:rPr>
+          <w:i/>
+          <w:iCs/>
+          <w:sz w:val="22"/>
+        </w:rPr>
+        <w:t xml:space="preserve">Ex. CELL 120 0.999 380.0 0.01 0.12 </w:t>
+      </w:r>
+    </w:p>
+    <w:p>
+      <w:pPr>
+        <w:rPr>
+          <w:sz w:val="22"/>
+        </w:rPr>
+      </w:pPr>
+      <w:r>
+        <w:rPr>
+          <w:i/>
+          <w:iCs/>
+          <w:sz w:val="22"/>
+        </w:rPr>
+        <w:t xml:space="preserve">Ex. CELL 90 0.8 200.0 </w:t>
       </w:r>
     </w:p>
     <w:p>
@@ -1425,7 +1460,13 @@
         <w:rPr>
           <w:sz w:val="22"/>
         </w:rPr>
-        <w:t xml:space="preserve">. You can define a drift tube using 2 parameters: length L[cm]; radius a[cm] </w:t>
+        <w:t>. You can define a drift tube using 2 paramet</w:t>
+      </w:r>
+      <w:r>
+        <w:rPr>
+          <w:sz w:val="22"/>
+        </w:rPr>
+        <w:t>ers: length L[cm]; radius a[cm]. Optionally, it is possible to add the number of mesh points for drift element after the radius that will override the global mesh settings.</w:t>
       </w:r>
     </w:p>
     <w:p>
@@ -1448,6 +1489,31 @@
     <w:p>
       <w:pPr>
         <w:rPr>
+          <w:i/>
+          <w:iCs/>
+          <w:sz w:val="22"/>
+        </w:rPr>
+      </w:pPr>
+      <w:r>
+        <w:rPr>
+          <w:i/>
+          <w:iCs/>
+          <w:sz w:val="22"/>
+        </w:rPr>
+        <w:t xml:space="preserve">Ex. DRIFT 10.0 2.0 </w:t>
+      </w:r>
+      <w:r>
+        <w:rPr>
+          <w:i/>
+          <w:iCs/>
+          <w:sz w:val="22"/>
+        </w:rPr>
+        <w:t>100</w:t>
+      </w:r>
+    </w:p>
+    <w:p>
+      <w:pPr>
+        <w:rPr>
           <w:iCs/>
           <w:sz w:val="22"/>
         </w:rPr>
@@ -1490,544 +1556,428 @@
         <w:rPr>
           <w:sz w:val="22"/>
         </w:rPr>
-        <w:t xml:space="preserve">. </w:t>
-      </w:r>
-      <w:r>
-        <w:rPr>
-          <w:sz w:val="22"/>
-        </w:rPr>
-        <w:t>If this line is present, the code will export the live particle parameters (phase, energy, radius, azimuth and radial velocity) at position define in the INPUT to the defined file</w:t>
-      </w:r>
-    </w:p>
-    <w:p>
-      <w:pPr>
-        <w:rPr>
-          <w:i/>
-          <w:iCs/>
-          <w:sz w:val="22"/>
-        </w:rPr>
-      </w:pPr>
-      <w:r>
-        <w:rPr>
-          <w:i/>
-          <w:iCs/>
-          <w:sz w:val="22"/>
-        </w:rPr>
-        <w:t xml:space="preserve">Ex. </w:t>
-      </w:r>
-      <w:r>
-        <w:rPr>
-          <w:i/>
-          <w:iCs/>
-          <w:sz w:val="22"/>
-        </w:rPr>
-        <w:t>CELLS 3</w:t>
-      </w:r>
-      <w:r>
-        <w:rPr>
-          <w:i/>
-          <w:iCs/>
-          <w:sz w:val="22"/>
-        </w:rPr>
-        <w:t xml:space="preserve"> 120 0.999 380.0</w:t>
-      </w:r>
-    </w:p>
-    <w:p>
-      <w:pPr>
-        <w:rPr>
-          <w:i/>
-          <w:iCs/>
-          <w:sz w:val="22"/>
-        </w:rPr>
-      </w:pPr>
-      <w:r>
-        <w:rPr>
-          <w:i/>
-          <w:iCs/>
-          <w:sz w:val="22"/>
-        </w:rPr>
-        <w:t>SAVE</w:t>
-      </w:r>
-      <w:r>
-        <w:rPr>
-          <w:i/>
-          <w:iCs/>
-          <w:sz w:val="22"/>
-        </w:rPr>
-        <w:t xml:space="preserve"> </w:t>
-      </w:r>
-      <w:r>
-        <w:rPr>
-          <w:i/>
-          <w:iCs/>
-          <w:sz w:val="22"/>
-        </w:rPr>
-        <w:t>beam.log</w:t>
-      </w:r>
-    </w:p>
-    <w:p>
-      <w:pPr>
-        <w:rPr>
-          <w:i/>
-          <w:iCs/>
-          <w:sz w:val="22"/>
-        </w:rPr>
-      </w:pPr>
-      <w:r>
-        <w:rPr>
-          <w:i/>
-          <w:iCs/>
-          <w:sz w:val="22"/>
-        </w:rPr>
-        <w:t xml:space="preserve">DRIFT 10.0 2.0 </w:t>
-      </w:r>
-    </w:p>
-    <w:p>
-      <w:pPr>
-        <w:rPr>
-          <w:iCs/>
-          <w:sz w:val="22"/>
-        </w:rPr>
-      </w:pPr>
-      <w:r>
-        <w:rPr>
-          <w:iCs/>
-          <w:sz w:val="22"/>
-        </w:rPr>
-        <w:t xml:space="preserve">In this example the particle parameters will be exported at the position between 3 cells and a drift. Multiple export commands </w:t>
-      </w:r>
-      <w:r>
-        <w:rPr>
-          <w:iCs/>
-          <w:sz w:val="22"/>
-        </w:rPr>
-        <w:t>are</w:t>
-      </w:r>
-      <w:r>
-        <w:rPr>
-          <w:iCs/>
-          <w:sz w:val="22"/>
-        </w:rPr>
-        <w:t xml:space="preserve"> possible, but two SAVE lines at the same position will be overwritten.</w:t>
-      </w:r>
-    </w:p>
-    <w:p>
-      <w:pPr>
-        <w:rPr>
-          <w:iCs/>
-          <w:sz w:val="22"/>
-        </w:rPr>
-      </w:pPr>
-      <w:r>
-        <w:rPr>
-          <w:iCs/>
-          <w:sz w:val="22"/>
-        </w:rPr>
-        <w:t>It is possible to define the number of particles to be exported or the region of particles numbers after the name of file</w:t>
-      </w:r>
-    </w:p>
-    <w:p>
-      <w:pPr>
-        <w:rPr>
-          <w:i/>
-          <w:iCs/>
-          <w:sz w:val="22"/>
-        </w:rPr>
-      </w:pPr>
-      <w:r>
-        <w:rPr>
-          <w:i/>
-          <w:iCs/>
-          <w:sz w:val="22"/>
-        </w:rPr>
-        <w:t>Ex.</w:t>
-      </w:r>
-      <w:r>
-        <w:rPr>
-          <w:i/>
-          <w:iCs/>
-          <w:sz w:val="22"/>
-        </w:rPr>
-        <w:t xml:space="preserve"> </w:t>
-      </w:r>
-      <w:r>
-        <w:rPr>
-          <w:i/>
-          <w:iCs/>
-          <w:sz w:val="22"/>
-        </w:rPr>
-        <w:t>SAVE beam.log</w:t>
-      </w:r>
-      <w:r>
-        <w:rPr>
-          <w:i/>
-          <w:iCs/>
-          <w:sz w:val="22"/>
-        </w:rPr>
-        <w:t xml:space="preserve"> 500</w:t>
-      </w:r>
-    </w:p>
-    <w:p>
-      <w:pPr>
-        <w:rPr>
-          <w:i/>
-          <w:iCs/>
-          <w:sz w:val="22"/>
-        </w:rPr>
-      </w:pPr>
-      <w:r>
-        <w:rPr>
-          <w:i/>
-          <w:iCs/>
-          <w:sz w:val="22"/>
-        </w:rPr>
-        <w:t xml:space="preserve">Ex. SAVE beam.log </w:t>
-      </w:r>
-      <w:r>
-        <w:rPr>
-          <w:i/>
-          <w:iCs/>
-          <w:sz w:val="22"/>
-        </w:rPr>
-        <w:t>1000 2000</w:t>
-      </w:r>
-    </w:p>
-    <w:p>
-      <w:pPr>
-        <w:rPr>
-          <w:iCs/>
-          <w:sz w:val="22"/>
-        </w:rPr>
-      </w:pPr>
-      <w:r>
-        <w:rPr>
-          <w:iCs/>
-          <w:sz w:val="22"/>
-        </w:rPr>
-        <w:t>In the first example, the first 500 particles will be exported. In the second one, only the particles with numbers from 1000 to 2000 will be exported. Lost particles are not exported.</w:t>
-      </w:r>
-    </w:p>
-    <w:p>
-      <w:pPr>
-        <w:rPr>
-          <w:iCs/>
-          <w:sz w:val="22"/>
-        </w:rPr>
-      </w:pPr>
-      <w:r>
-        <w:rPr>
-          <w:iCs/>
-          <w:sz w:val="22"/>
-        </w:rPr>
-        <w:t xml:space="preserve">Several flags are allowed to define the particular parameters to be exported. If no flags are defined, all parameters (except live status) will be exported. If at least one flag is set, only flagged parameters </w:t>
-      </w:r>
-      <w:proofErr w:type="spellStart"/>
-      <w:r>
-        <w:rPr>
-          <w:iCs/>
-          <w:sz w:val="22"/>
-        </w:rPr>
-        <w:t>wil</w:t>
-      </w:r>
-      <w:proofErr w:type="spellEnd"/>
-      <w:r>
-        <w:rPr>
-          <w:iCs/>
-          <w:sz w:val="22"/>
-        </w:rPr>
-        <w:t xml:space="preserve"> be exported.</w:t>
-      </w:r>
-    </w:p>
-    <w:p>
-      <w:pPr>
-        <w:rPr>
-          <w:iCs/>
-          <w:sz w:val="22"/>
-        </w:rPr>
-      </w:pPr>
-      <w:r>
-        <w:rPr>
-          <w:iCs/>
-          <w:sz w:val="22"/>
-        </w:rPr>
-        <w:t>LOST – export the lost or live status of the particle</w:t>
-      </w:r>
-    </w:p>
-    <w:p>
-      <w:pPr>
-        <w:rPr>
-          <w:iCs/>
-          <w:sz w:val="22"/>
-        </w:rPr>
-      </w:pPr>
-      <w:r>
-        <w:rPr>
-          <w:iCs/>
-          <w:sz w:val="22"/>
-        </w:rPr>
-        <w:t xml:space="preserve">PHASE – export the </w:t>
-      </w:r>
-      <w:r>
-        <w:rPr>
-          <w:sz w:val="22"/>
-        </w:rPr>
-        <w:t>phase</w:t>
-      </w:r>
-      <w:r>
-        <w:rPr>
-          <w:iCs/>
-          <w:sz w:val="22"/>
-        </w:rPr>
-        <w:t xml:space="preserve"> </w:t>
-      </w:r>
-      <w:r>
-        <w:rPr>
-          <w:iCs/>
-          <w:sz w:val="22"/>
-        </w:rPr>
-        <w:t xml:space="preserve">of the particle </w:t>
-      </w:r>
-    </w:p>
-    <w:p>
-      <w:pPr>
-        <w:rPr>
-          <w:iCs/>
-          <w:sz w:val="22"/>
-        </w:rPr>
-      </w:pPr>
-      <w:r>
-        <w:rPr>
-          <w:iCs/>
-          <w:sz w:val="22"/>
-        </w:rPr>
-        <w:t>ENERGY</w:t>
-      </w:r>
-      <w:r>
-        <w:rPr>
-          <w:iCs/>
-          <w:sz w:val="22"/>
-        </w:rPr>
-        <w:t xml:space="preserve"> – export the energy of the particle </w:t>
-      </w:r>
-    </w:p>
-    <w:p>
-      <w:pPr>
-        <w:rPr>
-          <w:iCs/>
-          <w:sz w:val="22"/>
-        </w:rPr>
-      </w:pPr>
-      <w:r>
-        <w:rPr>
-          <w:iCs/>
-          <w:sz w:val="22"/>
-        </w:rPr>
-        <w:t>RADIUS</w:t>
-      </w:r>
-      <w:r>
-        <w:rPr>
-          <w:iCs/>
-          <w:sz w:val="22"/>
-        </w:rPr>
-        <w:t xml:space="preserve"> – export the </w:t>
-      </w:r>
-      <w:r>
-        <w:rPr>
-          <w:sz w:val="22"/>
-        </w:rPr>
-        <w:t>radius</w:t>
-      </w:r>
-      <w:r>
-        <w:rPr>
-          <w:iCs/>
-          <w:sz w:val="22"/>
-        </w:rPr>
-        <w:t xml:space="preserve"> </w:t>
-      </w:r>
-      <w:r>
-        <w:rPr>
-          <w:iCs/>
-          <w:sz w:val="22"/>
-        </w:rPr>
-        <w:t xml:space="preserve">of the particle </w:t>
-      </w:r>
-    </w:p>
-    <w:p>
-      <w:pPr>
-        <w:rPr>
-          <w:iCs/>
-          <w:sz w:val="22"/>
-        </w:rPr>
-      </w:pPr>
-      <w:r>
-        <w:rPr>
-          <w:iCs/>
-          <w:sz w:val="22"/>
-        </w:rPr>
-        <w:t>AZIMUTH</w:t>
-      </w:r>
-      <w:r>
-        <w:rPr>
-          <w:iCs/>
-          <w:sz w:val="22"/>
-        </w:rPr>
-        <w:t xml:space="preserve"> – export the </w:t>
-      </w:r>
-      <w:r>
-        <w:rPr>
-          <w:sz w:val="22"/>
-        </w:rPr>
-        <w:t xml:space="preserve">azimuth </w:t>
-      </w:r>
-      <w:r>
-        <w:rPr>
-          <w:iCs/>
-          <w:sz w:val="22"/>
-        </w:rPr>
-        <w:t xml:space="preserve">of the particle </w:t>
-      </w:r>
-    </w:p>
-    <w:p>
-      <w:pPr>
-        <w:rPr>
-          <w:iCs/>
-          <w:sz w:val="22"/>
-        </w:rPr>
-      </w:pPr>
-      <w:r>
-        <w:rPr>
-          <w:iCs/>
-          <w:sz w:val="22"/>
-        </w:rPr>
-        <w:lastRenderedPageBreak/>
-        <w:t>VX</w:t>
-      </w:r>
-      <w:r>
-        <w:rPr>
-          <w:iCs/>
-          <w:sz w:val="22"/>
-        </w:rPr>
-        <w:t xml:space="preserve"> – export the </w:t>
-      </w:r>
-      <w:r>
-        <w:rPr>
-          <w:sz w:val="22"/>
-        </w:rPr>
-        <w:t>radial velocity</w:t>
-      </w:r>
-      <w:r>
-        <w:rPr>
-          <w:iCs/>
-          <w:sz w:val="22"/>
-        </w:rPr>
-        <w:t xml:space="preserve"> </w:t>
-      </w:r>
-      <w:r>
-        <w:rPr>
-          <w:iCs/>
-          <w:sz w:val="22"/>
-        </w:rPr>
-        <w:t xml:space="preserve">of the particle </w:t>
-      </w:r>
-    </w:p>
-    <w:p>
-      <w:pPr>
-        <w:rPr>
-          <w:iCs/>
-          <w:sz w:val="22"/>
-        </w:rPr>
-      </w:pPr>
-      <w:r>
-        <w:rPr>
-          <w:iCs/>
-          <w:sz w:val="22"/>
-        </w:rPr>
-        <w:t>The flags</w:t>
-      </w:r>
-      <w:r>
-        <w:rPr>
-          <w:iCs/>
-          <w:sz w:val="22"/>
-        </w:rPr>
-        <w:t xml:space="preserve"> must be defined in any combination after the number of elements region or after the file name if the region is not defined.</w:t>
-      </w:r>
-    </w:p>
-    <w:p>
-      <w:pPr>
-        <w:rPr>
-          <w:i/>
-          <w:iCs/>
-          <w:sz w:val="22"/>
-        </w:rPr>
-      </w:pPr>
-      <w:r>
-        <w:rPr>
-          <w:i/>
-          <w:iCs/>
-          <w:sz w:val="22"/>
-        </w:rPr>
-        <w:t xml:space="preserve">Ex. SAVE beam.log </w:t>
-      </w:r>
-      <w:r>
-        <w:rPr>
-          <w:i/>
-          <w:iCs/>
-          <w:sz w:val="22"/>
-        </w:rPr>
-        <w:t>LOST ENERGY</w:t>
-      </w:r>
-    </w:p>
-    <w:p>
-      <w:pPr>
-        <w:rPr>
-          <w:i/>
-          <w:iCs/>
-          <w:sz w:val="22"/>
-        </w:rPr>
-      </w:pPr>
-      <w:r>
-        <w:rPr>
-          <w:i/>
-          <w:iCs/>
-          <w:sz w:val="22"/>
-        </w:rPr>
-        <w:t>Ex. SAVE beam.log 500</w:t>
-      </w:r>
-      <w:r>
-        <w:rPr>
-          <w:i/>
-          <w:iCs/>
-          <w:sz w:val="22"/>
-        </w:rPr>
-        <w:t xml:space="preserve"> ENERGY PHASE RADIUS</w:t>
-      </w:r>
-    </w:p>
-    <w:p>
-      <w:pPr>
-        <w:rPr>
-          <w:i/>
-          <w:iCs/>
-          <w:sz w:val="22"/>
-        </w:rPr>
-      </w:pPr>
-      <w:r>
-        <w:rPr>
-          <w:i/>
-          <w:iCs/>
-          <w:sz w:val="22"/>
-        </w:rPr>
-        <w:t>Ex. SAVE beam.log 500</w:t>
-      </w:r>
-      <w:r>
-        <w:rPr>
-          <w:i/>
-          <w:iCs/>
-          <w:sz w:val="22"/>
-        </w:rPr>
-        <w:t xml:space="preserve"> 2000 LOST RADIUS VX</w:t>
+        <w:t>. If this line is present, the code will export the live particle parameters (phase, energy, radius, azimuth and radial velocity) at position define i</w:t>
       </w:r>
       <w:bookmarkStart w:id="0" w:name="_GoBack"/>
       <w:bookmarkEnd w:id="0"/>
+      <w:r>
+        <w:rPr>
+          <w:sz w:val="22"/>
+        </w:rPr>
+        <w:t>n the INPUT to the defined file</w:t>
+      </w:r>
+    </w:p>
+    <w:p>
+      <w:pPr>
+        <w:rPr>
+          <w:i/>
+          <w:iCs/>
+          <w:sz w:val="22"/>
+        </w:rPr>
+      </w:pPr>
+      <w:r>
+        <w:rPr>
+          <w:i/>
+          <w:iCs/>
+          <w:sz w:val="22"/>
+        </w:rPr>
+        <w:t>Ex. CELLS 3 120 0.999 380.0</w:t>
+      </w:r>
+    </w:p>
+    <w:p>
+      <w:pPr>
+        <w:rPr>
+          <w:i/>
+          <w:iCs/>
+          <w:sz w:val="22"/>
+        </w:rPr>
+      </w:pPr>
+      <w:r>
+        <w:rPr>
+          <w:i/>
+          <w:iCs/>
+          <w:sz w:val="22"/>
+        </w:rPr>
+        <w:t>SAVE beam.log</w:t>
+      </w:r>
+    </w:p>
+    <w:p>
+      <w:pPr>
+        <w:rPr>
+          <w:i/>
+          <w:iCs/>
+          <w:sz w:val="22"/>
+        </w:rPr>
+      </w:pPr>
+      <w:r>
+        <w:rPr>
+          <w:i/>
+          <w:iCs/>
+          <w:sz w:val="22"/>
+        </w:rPr>
+        <w:t xml:space="preserve">DRIFT 10.0 2.0 </w:t>
+      </w:r>
+    </w:p>
+    <w:p>
+      <w:pPr>
+        <w:rPr>
+          <w:iCs/>
+          <w:sz w:val="22"/>
+        </w:rPr>
+      </w:pPr>
+      <w:r>
+        <w:rPr>
+          <w:iCs/>
+          <w:sz w:val="22"/>
+        </w:rPr>
+        <w:t xml:space="preserve">In this example the particle parameters will be exported at the position between 3 cells and a drift. Multiple export commands </w:t>
+      </w:r>
+      <w:r>
+        <w:rPr>
+          <w:iCs/>
+          <w:sz w:val="22"/>
+        </w:rPr>
+        <w:t>are</w:t>
+      </w:r>
+      <w:r>
+        <w:rPr>
+          <w:iCs/>
+          <w:sz w:val="22"/>
+        </w:rPr>
+        <w:t xml:space="preserve"> possible, but two SAVE lines at the same position will be overwritten.</w:t>
+      </w:r>
+    </w:p>
+    <w:p>
+      <w:pPr>
+        <w:rPr>
+          <w:iCs/>
+          <w:sz w:val="22"/>
+        </w:rPr>
+      </w:pPr>
+      <w:r>
+        <w:rPr>
+          <w:iCs/>
+          <w:sz w:val="22"/>
+        </w:rPr>
+        <w:t>It is possible to define the number of particles to be exported or the region of particles numbers after the name of file</w:t>
+      </w:r>
+    </w:p>
+    <w:p>
+      <w:pPr>
+        <w:rPr>
+          <w:i/>
+          <w:iCs/>
+          <w:sz w:val="22"/>
+        </w:rPr>
+      </w:pPr>
+      <w:r>
+        <w:rPr>
+          <w:i/>
+          <w:iCs/>
+          <w:sz w:val="22"/>
+        </w:rPr>
+        <w:t>Ex. SAVE beam.log 500</w:t>
+      </w:r>
+    </w:p>
+    <w:p>
+      <w:pPr>
+        <w:rPr>
+          <w:i/>
+          <w:iCs/>
+          <w:sz w:val="22"/>
+        </w:rPr>
+      </w:pPr>
+      <w:r>
+        <w:rPr>
+          <w:i/>
+          <w:iCs/>
+          <w:sz w:val="22"/>
+        </w:rPr>
+        <w:t>Ex. SAVE beam.log 1000 2000</w:t>
+      </w:r>
+    </w:p>
+    <w:p>
+      <w:pPr>
+        <w:rPr>
+          <w:iCs/>
+          <w:sz w:val="22"/>
+        </w:rPr>
+      </w:pPr>
+      <w:r>
+        <w:rPr>
+          <w:iCs/>
+          <w:sz w:val="22"/>
+        </w:rPr>
+        <w:t>In the first example, the first 500 particles will be exported. In the second one, only the particles with numbers from 1000 to 2000 will be exported. Lost particles are not exported.</w:t>
+      </w:r>
+    </w:p>
+    <w:p>
+      <w:pPr>
+        <w:rPr>
+          <w:iCs/>
+          <w:sz w:val="22"/>
+        </w:rPr>
+      </w:pPr>
+      <w:r>
+        <w:rPr>
+          <w:iCs/>
+          <w:sz w:val="22"/>
+        </w:rPr>
+        <w:t xml:space="preserve">Several flags are allowed to define the particular parameters to be exported. If no flags are defined, all parameters (except live status) will be exported. If at least one flag is set, only flagged parameters </w:t>
+      </w:r>
+      <w:proofErr w:type="spellStart"/>
+      <w:r>
+        <w:rPr>
+          <w:iCs/>
+          <w:sz w:val="22"/>
+        </w:rPr>
+        <w:t>wil</w:t>
+      </w:r>
+      <w:proofErr w:type="spellEnd"/>
+      <w:r>
+        <w:rPr>
+          <w:iCs/>
+          <w:sz w:val="22"/>
+        </w:rPr>
+        <w:t xml:space="preserve"> be exported.</w:t>
+      </w:r>
+    </w:p>
+    <w:p>
+      <w:pPr>
+        <w:rPr>
+          <w:iCs/>
+          <w:sz w:val="22"/>
+        </w:rPr>
+      </w:pPr>
+      <w:r>
+        <w:rPr>
+          <w:iCs/>
+          <w:sz w:val="22"/>
+        </w:rPr>
+        <w:lastRenderedPageBreak/>
+        <w:t>LOST – export the lost or live status of the particle</w:t>
+      </w:r>
+    </w:p>
+    <w:p>
+      <w:pPr>
+        <w:rPr>
+          <w:iCs/>
+          <w:sz w:val="22"/>
+        </w:rPr>
+      </w:pPr>
+      <w:r>
+        <w:rPr>
+          <w:iCs/>
+          <w:sz w:val="22"/>
+        </w:rPr>
+        <w:t xml:space="preserve">PHASE – export the </w:t>
+      </w:r>
+      <w:r>
+        <w:rPr>
+          <w:sz w:val="22"/>
+        </w:rPr>
+        <w:t>phase</w:t>
+      </w:r>
+      <w:r>
+        <w:rPr>
+          <w:iCs/>
+          <w:sz w:val="22"/>
+        </w:rPr>
+        <w:t xml:space="preserve"> </w:t>
+      </w:r>
+      <w:r>
+        <w:rPr>
+          <w:iCs/>
+          <w:sz w:val="22"/>
+        </w:rPr>
+        <w:t xml:space="preserve">of the particle </w:t>
+      </w:r>
+    </w:p>
+    <w:p>
+      <w:pPr>
+        <w:rPr>
+          <w:iCs/>
+          <w:sz w:val="22"/>
+        </w:rPr>
+      </w:pPr>
+      <w:r>
+        <w:rPr>
+          <w:iCs/>
+          <w:sz w:val="22"/>
+        </w:rPr>
+        <w:t xml:space="preserve">ENERGY – export the energy of the particle </w:t>
+      </w:r>
+    </w:p>
+    <w:p>
+      <w:pPr>
+        <w:rPr>
+          <w:iCs/>
+          <w:sz w:val="22"/>
+        </w:rPr>
+      </w:pPr>
+      <w:r>
+        <w:rPr>
+          <w:iCs/>
+          <w:sz w:val="22"/>
+        </w:rPr>
+        <w:t xml:space="preserve">RADIUS – export the </w:t>
+      </w:r>
+      <w:r>
+        <w:rPr>
+          <w:sz w:val="22"/>
+        </w:rPr>
+        <w:t>radius</w:t>
+      </w:r>
+      <w:r>
+        <w:rPr>
+          <w:iCs/>
+          <w:sz w:val="22"/>
+        </w:rPr>
+        <w:t xml:space="preserve"> </w:t>
+      </w:r>
+      <w:r>
+        <w:rPr>
+          <w:iCs/>
+          <w:sz w:val="22"/>
+        </w:rPr>
+        <w:t xml:space="preserve">of the particle </w:t>
+      </w:r>
+    </w:p>
+    <w:p>
+      <w:pPr>
+        <w:rPr>
+          <w:iCs/>
+          <w:sz w:val="22"/>
+        </w:rPr>
+      </w:pPr>
+      <w:r>
+        <w:rPr>
+          <w:iCs/>
+          <w:sz w:val="22"/>
+        </w:rPr>
+        <w:t xml:space="preserve">AZIMUTH – export the </w:t>
+      </w:r>
+      <w:r>
+        <w:rPr>
+          <w:sz w:val="22"/>
+        </w:rPr>
+        <w:t xml:space="preserve">azimuth </w:t>
+      </w:r>
+      <w:r>
+        <w:rPr>
+          <w:iCs/>
+          <w:sz w:val="22"/>
+        </w:rPr>
+        <w:t xml:space="preserve">of the particle </w:t>
+      </w:r>
+    </w:p>
+    <w:p>
+      <w:pPr>
+        <w:rPr>
+          <w:iCs/>
+          <w:sz w:val="22"/>
+        </w:rPr>
+      </w:pPr>
+      <w:r>
+        <w:rPr>
+          <w:iCs/>
+          <w:sz w:val="22"/>
+        </w:rPr>
+        <w:t xml:space="preserve">VX – export the </w:t>
+      </w:r>
+      <w:r>
+        <w:rPr>
+          <w:sz w:val="22"/>
+        </w:rPr>
+        <w:t>radial velocity</w:t>
+      </w:r>
+      <w:r>
+        <w:rPr>
+          <w:iCs/>
+          <w:sz w:val="22"/>
+        </w:rPr>
+        <w:t xml:space="preserve"> </w:t>
+      </w:r>
+      <w:r>
+        <w:rPr>
+          <w:iCs/>
+          <w:sz w:val="22"/>
+        </w:rPr>
+        <w:t xml:space="preserve">of the particle </w:t>
+      </w:r>
+    </w:p>
+    <w:p>
+      <w:pPr>
+        <w:rPr>
+          <w:iCs/>
+          <w:sz w:val="22"/>
+        </w:rPr>
+      </w:pPr>
+      <w:r>
+        <w:rPr>
+          <w:iCs/>
+          <w:sz w:val="22"/>
+        </w:rPr>
+        <w:t>The flags</w:t>
+      </w:r>
+      <w:r>
+        <w:rPr>
+          <w:iCs/>
+          <w:sz w:val="22"/>
+        </w:rPr>
+        <w:t xml:space="preserve"> must be defined in any combination after the number of elements region or after the file name if the region is not defined.</w:t>
+      </w:r>
+    </w:p>
+    <w:p>
+      <w:pPr>
+        <w:rPr>
+          <w:i/>
+          <w:iCs/>
+          <w:sz w:val="22"/>
+        </w:rPr>
+      </w:pPr>
+      <w:r>
+        <w:rPr>
+          <w:i/>
+          <w:iCs/>
+          <w:sz w:val="22"/>
+        </w:rPr>
+        <w:t>Ex. SAVE beam.log LOST ENERGY</w:t>
+      </w:r>
+    </w:p>
+    <w:p>
+      <w:pPr>
+        <w:rPr>
+          <w:i/>
+          <w:iCs/>
+          <w:sz w:val="22"/>
+        </w:rPr>
+      </w:pPr>
+      <w:r>
+        <w:rPr>
+          <w:i/>
+          <w:iCs/>
+          <w:sz w:val="22"/>
+        </w:rPr>
+        <w:t>Ex. SAVE beam.log 500 ENERGY PHASE RADIUS</w:t>
+      </w:r>
+    </w:p>
+    <w:p>
+      <w:pPr>
+        <w:rPr>
+          <w:i/>
+          <w:iCs/>
+          <w:sz w:val="22"/>
+        </w:rPr>
+      </w:pPr>
+      <w:r>
+        <w:rPr>
+          <w:i/>
+          <w:iCs/>
+          <w:sz w:val="22"/>
+        </w:rPr>
+        <w:t>Ex. SAVE beam.log 500 2000 LOST RADIUS VX</w:t>
+      </w:r>
     </w:p>
     <w:p>
       <w:pPr>
@@ -2155,6 +2105,7 @@
           <w:noProof/>
           <w:sz w:val="22"/>
         </w:rPr>
+        <w:lastRenderedPageBreak/>
         <w:drawing>
           <wp:inline distT="0" distB="0" distL="0" distR="0">
             <wp:extent cx="3463036" cy="3580855"/>
@@ -2258,7 +2209,6 @@
         <w:rPr>
           <w:sz w:val="22"/>
         </w:rPr>
-        <w:lastRenderedPageBreak/>
         <w:t>After solving the problem (button “Solve”) «OUTPUT.txt» file is automatically generated. You can watch results of calculations in the Hellweg2D window (</w:t>
       </w:r>
       <w:r>
@@ -2344,6 +2294,7 @@
         <w:rPr>
           <w:sz w:val="22"/>
         </w:rPr>
+        <w:lastRenderedPageBreak/>
         <w:t>Fig</w:t>
       </w:r>
       <w:r>
@@ -2507,7 +2458,6 @@
           <w:szCs w:val="23"/>
           <w:u w:val="single"/>
         </w:rPr>
-        <w:lastRenderedPageBreak/>
         <w:t xml:space="preserve">3. Optimizer. </w:t>
       </w:r>
     </w:p>
@@ -2550,6 +2500,7 @@
           <w:sz w:val="23"/>
           <w:szCs w:val="23"/>
         </w:rPr>
+        <w:lastRenderedPageBreak/>
         <w:drawing>
           <wp:inline distT="0" distB="0" distL="0" distR="0">
             <wp:extent cx="4113856" cy="4069080"/>
@@ -2825,28 +2776,28 @@
           <w:sz w:val="22"/>
           <w:u w:val="single"/>
         </w:rPr>
+        <w:t>- Optimize Accelerator.</w:t>
+      </w:r>
+      <w:r>
+        <w:rPr>
+          <w:sz w:val="22"/>
+        </w:rPr>
+        <w:t xml:space="preserve"> In this window user defines desired output parameters. </w:t>
+      </w:r>
+    </w:p>
+    <w:p>
+      <w:pPr>
+        <w:rPr>
+          <w:sz w:val="22"/>
+        </w:rPr>
+      </w:pPr>
+      <w:r>
+        <w:rPr>
+          <w:i/>
+          <w:iCs/>
+          <w:sz w:val="22"/>
+        </w:rPr>
         <w:lastRenderedPageBreak/>
-        <w:t>- Optimize Accelerator.</w:t>
-      </w:r>
-      <w:r>
-        <w:rPr>
-          <w:sz w:val="22"/>
-        </w:rPr>
-        <w:t xml:space="preserve"> In this window user defines desired output parameters. </w:t>
-      </w:r>
-    </w:p>
-    <w:p>
-      <w:pPr>
-        <w:rPr>
-          <w:sz w:val="22"/>
-        </w:rPr>
-      </w:pPr>
-      <w:r>
-        <w:rPr>
-          <w:i/>
-          <w:iCs/>
-          <w:sz w:val="22"/>
-        </w:rPr>
         <w:t xml:space="preserve">∙Structure type: </w:t>
       </w:r>
       <w:r>
@@ -3076,26 +3027,20 @@
         <w:rPr>
           <w:sz w:val="22"/>
         </w:rPr>
-        <w:t xml:space="preserve">4.2 are presented 2 kinds of interpolations (linear and cubic). It is recommended to use linear interpolation to </w:t>
-      </w:r>
+        <w:t>4.2 are presented 2 kinds of interpolations (linear and cubic). It is recommended to use linear interpolation to avoid nonphysical field oscillations. Smoothing spline can be used for example to obtain spectrum envelope.</w:t>
+      </w:r>
+    </w:p>
+    <w:p>
+      <w:pPr>
+        <w:rPr>
+          <w:sz w:val="22"/>
+        </w:rPr>
+      </w:pPr>
       <w:r>
         <w:rPr>
           <w:sz w:val="22"/>
         </w:rPr>
         <w:lastRenderedPageBreak/>
-        <w:t>avoid nonphysical field oscillations. Smoothing spline can be used for example to obtain spectrum envelope.</w:t>
-      </w:r>
-    </w:p>
-    <w:p>
-      <w:pPr>
-        <w:rPr>
-          <w:sz w:val="22"/>
-        </w:rPr>
-      </w:pPr>
-      <w:r>
-        <w:rPr>
-          <w:sz w:val="22"/>
-        </w:rPr>
         <w:t xml:space="preserve"> </w:t>
       </w:r>
       <w:r>

</xml_diff>